<commit_message>
Resume updated with portfolio url
</commit_message>
<xml_diff>
--- a/public/Soomin Park - Resume 2025.docx
+++ b/public/Soomin Park - Resume 2025.docx
@@ -31,9 +31,14 @@
       </w:r>
     </w:p>
     <w:p>
-      <w:pPr>
-        <w:jc w:val="center"/>
-      </w:pPr>
+      <w:r>
+        <w:t xml:space="preserve">My Portfolio Website: </w:t>
+      </w:r>
+      <w:r>
+        <w:t>https://my-pr-page.vercel.app/</w:t>
+      </w:r>
+    </w:p>
+    <w:p>
       <w:r>
         <w:t>Link to portfolio</w:t>
       </w:r>
@@ -516,6 +521,7 @@
         </w:rPr>
       </w:pPr>
       <w:r>
+        <w:lastRenderedPageBreak/>
         <w:t xml:space="preserve">2008 </w:t>
       </w:r>
       <w:r>
@@ -542,7 +548,6 @@
         <w:pStyle w:val="Heading1"/>
       </w:pPr>
       <w:r>
-        <w:lastRenderedPageBreak/>
         <w:t>Experience</w:t>
       </w:r>
     </w:p>
@@ -1261,21 +1266,13 @@
         <w:pStyle w:val="ListBullet"/>
       </w:pPr>
       <w:r>
-        <w:t xml:space="preserve">Implemented responsive design, </w:t>
-      </w:r>
-      <w:proofErr w:type="gramStart"/>
-      <w:r>
-        <w:t>role</w:t>
+        <w:t>Implemented responsive design, role</w:t>
       </w:r>
       <w:r>
         <w:t xml:space="preserve"> </w:t>
       </w:r>
       <w:r>
-        <w:t>based</w:t>
-      </w:r>
-      <w:proofErr w:type="gramEnd"/>
-      <w:r>
-        <w:t xml:space="preserve"> access control, and database features</w:t>
+        <w:t>based access control, and database features</w:t>
       </w:r>
     </w:p>
     <w:p>

</xml_diff>